<commit_message>
Snake Class Updates, SnakeEngine Class Updates
- Game now draws correctly to screen
- Snake logic implementation started
</commit_message>
<xml_diff>
--- a/Snake Design Notes.docx
+++ b/Snake Design Notes.docx
@@ -194,6 +194,60 @@
       </w:pPr>
       <w:r>
         <w:t>Different outlines or colours represent active or not?</w:t>
+      </w:r>
+    </w:p>
+    <w:p/>
+    <w:p>
+      <w:pPr>
+        <w:rPr>
+          <w:b/>
+        </w:rPr>
+      </w:pPr>
+      <w:r>
+        <w:rPr>
+          <w:b/>
+        </w:rPr>
+        <w:t>Issues</w:t>
+      </w:r>
+    </w:p>
+    <w:p>
+      <w:pPr>
+        <w:pStyle w:val="ListParagraph"/>
+        <w:numPr>
+          <w:ilvl w:val="0"/>
+          <w:numId w:val="2"/>
+        </w:numPr>
+      </w:pPr>
+      <w:r>
+        <w:t>App was continuously crashing</w:t>
+      </w:r>
+    </w:p>
+    <w:p>
+      <w:pPr>
+        <w:pStyle w:val="ListParagraph"/>
+        <w:numPr>
+          <w:ilvl w:val="1"/>
+          <w:numId w:val="2"/>
+        </w:numPr>
+      </w:pPr>
+      <w:r>
+        <w:t xml:space="preserve">Thought was issue with thread however turned out to be extending </w:t>
+      </w:r>
+      <w:proofErr w:type="spellStart"/>
+      <w:r>
+        <w:t>appCompactActivity</w:t>
+      </w:r>
+      <w:proofErr w:type="spellEnd"/>
+      <w:r>
+        <w:t xml:space="preserve"> instead of Activity in </w:t>
+      </w:r>
+      <w:proofErr w:type="spellStart"/>
+      <w:r>
+        <w:t>MainActivity</w:t>
+      </w:r>
+      <w:proofErr w:type="spellEnd"/>
+      <w:r>
+        <w:t xml:space="preserve"> Class</w:t>
       </w:r>
       <w:bookmarkStart w:id="0" w:name="_GoBack"/>
       <w:bookmarkEnd w:id="0"/>
@@ -323,8 +377,124 @@
       </w:rPr>
     </w:lvl>
   </w:abstractNum>
+  <w:abstractNum w:abstractNumId="1" w15:restartNumberingAfterBreak="0">
+    <w:nsid w:val="18FF2734"/>
+    <w:multiLevelType w:val="hybridMultilevel"/>
+    <w:tmpl w:val="5A3A00B8"/>
+    <w:lvl w:ilvl="0" w:tplc="0C090001">
+      <w:start w:val="1"/>
+      <w:numFmt w:val="bullet"/>
+      <w:lvlText w:val=""/>
+      <w:lvlJc w:val="left"/>
+      <w:pPr>
+        <w:ind w:left="720" w:hanging="360"/>
+      </w:pPr>
+      <w:rPr>
+        <w:rFonts w:ascii="Symbol" w:hAnsi="Symbol" w:hint="default"/>
+      </w:rPr>
+    </w:lvl>
+    <w:lvl w:ilvl="1" w:tplc="0C090003">
+      <w:start w:val="1"/>
+      <w:numFmt w:val="bullet"/>
+      <w:lvlText w:val="o"/>
+      <w:lvlJc w:val="left"/>
+      <w:pPr>
+        <w:ind w:left="1440" w:hanging="360"/>
+      </w:pPr>
+      <w:rPr>
+        <w:rFonts w:ascii="Courier New" w:hAnsi="Courier New" w:cs="Courier New" w:hint="default"/>
+      </w:rPr>
+    </w:lvl>
+    <w:lvl w:ilvl="2" w:tplc="0C090005" w:tentative="1">
+      <w:start w:val="1"/>
+      <w:numFmt w:val="bullet"/>
+      <w:lvlText w:val=""/>
+      <w:lvlJc w:val="left"/>
+      <w:pPr>
+        <w:ind w:left="2160" w:hanging="360"/>
+      </w:pPr>
+      <w:rPr>
+        <w:rFonts w:ascii="Wingdings" w:hAnsi="Wingdings" w:hint="default"/>
+      </w:rPr>
+    </w:lvl>
+    <w:lvl w:ilvl="3" w:tplc="0C090001" w:tentative="1">
+      <w:start w:val="1"/>
+      <w:numFmt w:val="bullet"/>
+      <w:lvlText w:val=""/>
+      <w:lvlJc w:val="left"/>
+      <w:pPr>
+        <w:ind w:left="2880" w:hanging="360"/>
+      </w:pPr>
+      <w:rPr>
+        <w:rFonts w:ascii="Symbol" w:hAnsi="Symbol" w:hint="default"/>
+      </w:rPr>
+    </w:lvl>
+    <w:lvl w:ilvl="4" w:tplc="0C090003" w:tentative="1">
+      <w:start w:val="1"/>
+      <w:numFmt w:val="bullet"/>
+      <w:lvlText w:val="o"/>
+      <w:lvlJc w:val="left"/>
+      <w:pPr>
+        <w:ind w:left="3600" w:hanging="360"/>
+      </w:pPr>
+      <w:rPr>
+        <w:rFonts w:ascii="Courier New" w:hAnsi="Courier New" w:cs="Courier New" w:hint="default"/>
+      </w:rPr>
+    </w:lvl>
+    <w:lvl w:ilvl="5" w:tplc="0C090005" w:tentative="1">
+      <w:start w:val="1"/>
+      <w:numFmt w:val="bullet"/>
+      <w:lvlText w:val=""/>
+      <w:lvlJc w:val="left"/>
+      <w:pPr>
+        <w:ind w:left="4320" w:hanging="360"/>
+      </w:pPr>
+      <w:rPr>
+        <w:rFonts w:ascii="Wingdings" w:hAnsi="Wingdings" w:hint="default"/>
+      </w:rPr>
+    </w:lvl>
+    <w:lvl w:ilvl="6" w:tplc="0C090001" w:tentative="1">
+      <w:start w:val="1"/>
+      <w:numFmt w:val="bullet"/>
+      <w:lvlText w:val=""/>
+      <w:lvlJc w:val="left"/>
+      <w:pPr>
+        <w:ind w:left="5040" w:hanging="360"/>
+      </w:pPr>
+      <w:rPr>
+        <w:rFonts w:ascii="Symbol" w:hAnsi="Symbol" w:hint="default"/>
+      </w:rPr>
+    </w:lvl>
+    <w:lvl w:ilvl="7" w:tplc="0C090003" w:tentative="1">
+      <w:start w:val="1"/>
+      <w:numFmt w:val="bullet"/>
+      <w:lvlText w:val="o"/>
+      <w:lvlJc w:val="left"/>
+      <w:pPr>
+        <w:ind w:left="5760" w:hanging="360"/>
+      </w:pPr>
+      <w:rPr>
+        <w:rFonts w:ascii="Courier New" w:hAnsi="Courier New" w:cs="Courier New" w:hint="default"/>
+      </w:rPr>
+    </w:lvl>
+    <w:lvl w:ilvl="8" w:tplc="0C090005" w:tentative="1">
+      <w:start w:val="1"/>
+      <w:numFmt w:val="bullet"/>
+      <w:lvlText w:val=""/>
+      <w:lvlJc w:val="left"/>
+      <w:pPr>
+        <w:ind w:left="6480" w:hanging="360"/>
+      </w:pPr>
+      <w:rPr>
+        <w:rFonts w:ascii="Wingdings" w:hAnsi="Wingdings" w:hint="default"/>
+      </w:rPr>
+    </w:lvl>
+  </w:abstractNum>
   <w:num w:numId="1">
     <w:abstractNumId w:val="0"/>
+  </w:num>
+  <w:num w:numId="2">
+    <w:abstractNumId w:val="1"/>
   </w:num>
 </w:numbering>
 </file>

</xml_diff>

<commit_message>
Snake Class & Apple Class Logic Added
- Snake draws and moves correctly
- Snake increases in length when consuming apple
- Snake capable of moving off screen and reappearing on opposite side
- Apple spawns randomly
</commit_message>
<xml_diff>
--- a/Snake Design Notes.docx
+++ b/Snake Design Notes.docx
@@ -196,7 +196,13 @@
         <w:t>Different outlines or colours represent active or not?</w:t>
       </w:r>
     </w:p>
-    <w:p/>
+    <w:p>
+      <w:r>
+        <w:t>Switch snake to be a singleton class – will only want the creation of one snake for this iteration of the game</w:t>
+      </w:r>
+      <w:bookmarkStart w:id="0" w:name="_GoBack"/>
+      <w:bookmarkEnd w:id="0"/>
+    </w:p>
     <w:p>
       <w:pPr>
         <w:rPr>
@@ -249,8 +255,6 @@
       <w:r>
         <w:t xml:space="preserve"> Class</w:t>
       </w:r>
-      <w:bookmarkStart w:id="0" w:name="_GoBack"/>
-      <w:bookmarkEnd w:id="0"/>
     </w:p>
     <w:sectPr>
       <w:pgSz w:w="11906" w:h="16838"/>

</xml_diff>

<commit_message>
Push Before Game Logic Change
</commit_message>
<xml_diff>
--- a/Snake Design Notes.docx
+++ b/Snake Design Notes.docx
@@ -200,8 +200,6 @@
       <w:r>
         <w:t>Switch snake to be a singleton class – will only want the creation of one snake for this iteration of the game</w:t>
       </w:r>
-      <w:bookmarkStart w:id="0" w:name="_GoBack"/>
-      <w:bookmarkEnd w:id="0"/>
     </w:p>
     <w:p>
       <w:pPr>
@@ -255,6 +253,61 @@
       <w:r>
         <w:t xml:space="preserve"> Class</w:t>
       </w:r>
+    </w:p>
+    <w:p>
+      <w:pPr>
+        <w:pStyle w:val="ListParagraph"/>
+        <w:numPr>
+          <w:ilvl w:val="0"/>
+          <w:numId w:val="2"/>
+        </w:numPr>
+      </w:pPr>
+      <w:r>
+        <w:t>Multiple Countdown Timers</w:t>
+      </w:r>
+    </w:p>
+    <w:p>
+      <w:pPr>
+        <w:pStyle w:val="ListParagraph"/>
+        <w:numPr>
+          <w:ilvl w:val="1"/>
+          <w:numId w:val="2"/>
+        </w:numPr>
+      </w:pPr>
+      <w:r>
+        <w:t>Still unresolved</w:t>
+      </w:r>
+    </w:p>
+    <w:p>
+      <w:pPr>
+        <w:pStyle w:val="ListParagraph"/>
+        <w:numPr>
+          <w:ilvl w:val="1"/>
+          <w:numId w:val="2"/>
+        </w:numPr>
+      </w:pPr>
+      <w:r>
+        <w:t>Was going to use a collection to store multiple countdown timers</w:t>
+      </w:r>
+    </w:p>
+    <w:p>
+      <w:pPr>
+        <w:pStyle w:val="ListParagraph"/>
+        <w:numPr>
+          <w:ilvl w:val="1"/>
+          <w:numId w:val="2"/>
+        </w:numPr>
+      </w:pPr>
+      <w:r>
+        <w:t>Can only have one on finished function – With multiple timers how do I have specific tasks occur when different timers finish?</w:t>
+      </w:r>
+    </w:p>
+    <w:p>
+      <w:pPr>
+        <w:pStyle w:val="ListParagraph"/>
+      </w:pPr>
+      <w:bookmarkStart w:id="0" w:name="_GoBack"/>
+      <w:bookmarkEnd w:id="0"/>
     </w:p>
     <w:sectPr>
       <w:pgSz w:w="11906" w:h="16838"/>

</xml_diff>